<commit_message>
update Auriga map, Schema
</commit_message>
<xml_diff>
--- a/SEM-FIB Tomography/using_SEM-FIB_Tomo_schema_with_Zeiss_Auriga.docx
+++ b/SEM-FIB Tomography/using_SEM-FIB_Tomo_schema_with_Zeiss_Auriga.docx
@@ -6,12 +6,14 @@
       <w:pPr>
         <w:jc w:val="center"/>
         <w:rPr>
+          <w:rFonts w:asciiTheme="minorHAnsi" w:hAnsiTheme="minorHAnsi" w:cstheme="minorHAnsi"/>
           <w:u w:val="single"/>
           <w:lang w:val="en-US"/>
         </w:rPr>
       </w:pPr>
       <w:r>
         <w:rPr>
+          <w:rFonts w:asciiTheme="minorHAnsi" w:hAnsiTheme="minorHAnsi" w:cstheme="minorHAnsi"/>
           <w:u w:val="single"/>
           <w:lang w:val="en-US"/>
         </w:rPr>
@@ -22,6 +24,7 @@
       <w:pPr>
         <w:jc w:val="center"/>
         <w:rPr>
+          <w:rFonts w:asciiTheme="minorHAnsi" w:hAnsiTheme="minorHAnsi" w:cstheme="minorHAnsi"/>
           <w:u w:val="single"/>
           <w:lang w:val="en-US"/>
         </w:rPr>
@@ -30,11 +33,13 @@
     <w:p>
       <w:pPr>
         <w:rPr>
-          <w:lang w:val="en-US"/>
-        </w:rPr>
-      </w:pPr>
-      <w:r>
-        <w:rPr>
+          <w:rFonts w:asciiTheme="minorHAnsi" w:hAnsiTheme="minorHAnsi" w:cstheme="minorHAnsi"/>
+          <w:lang w:val="en-US"/>
+        </w:rPr>
+      </w:pPr>
+      <w:r>
+        <w:rPr>
+          <w:rFonts w:asciiTheme="minorHAnsi" w:hAnsiTheme="minorHAnsi" w:cstheme="minorHAnsi"/>
           <w:lang w:val="en-US"/>
         </w:rPr>
         <w:t>The acquisition data looks like this:</w:t>
@@ -44,12 +49,15 @@
       <w:pPr>
         <w:jc w:val="center"/>
         <w:rPr>
+          <w:rFonts w:asciiTheme="minorHAnsi" w:hAnsiTheme="minorHAnsi" w:cstheme="minorHAnsi"/>
           <w:u w:val="single"/>
           <w:lang w:val="en-US"/>
         </w:rPr>
       </w:pPr>
       <w:r>
         <w:rPr>
+          <w:rFonts w:asciiTheme="minorHAnsi" w:hAnsiTheme="minorHAnsi" w:cstheme="minorHAnsi"/>
+          <w:noProof/>
           <w:u w:val="single"/>
           <w:lang w:val="en-US"/>
         </w:rPr>
@@ -93,31 +101,29 @@
     <w:p>
       <w:pPr>
         <w:rPr>
-          <w:lang w:val="en-US"/>
-        </w:rPr>
-      </w:pPr>
-    </w:p>
-    <w:p>
-      <w:pPr>
-        <w:rPr>
-          <w:lang w:val="en-US"/>
-        </w:rPr>
-      </w:pPr>
-      <w:r>
-        <w:rPr>
-          <w:lang w:val="en-US"/>
-        </w:rPr>
-        <w:t>The files with</w:t>
-      </w:r>
-      <w:r>
-        <w:rPr>
-          <w:lang w:val="en-US"/>
-        </w:rPr>
-        <w:t xml:space="preserve"> extension .ve-a3f and .</w:t>
+          <w:rFonts w:asciiTheme="minorHAnsi" w:hAnsiTheme="minorHAnsi" w:cstheme="minorHAnsi"/>
+          <w:lang w:val="en-US"/>
+        </w:rPr>
+      </w:pPr>
+    </w:p>
+    <w:p>
+      <w:pPr>
+        <w:rPr>
+          <w:rFonts w:asciiTheme="minorHAnsi" w:hAnsiTheme="minorHAnsi" w:cstheme="minorHAnsi"/>
+          <w:lang w:val="en-US"/>
+        </w:rPr>
+      </w:pPr>
+      <w:r>
+        <w:rPr>
+          <w:rFonts w:asciiTheme="minorHAnsi" w:hAnsiTheme="minorHAnsi" w:cstheme="minorHAnsi"/>
+          <w:lang w:val="en-US"/>
+        </w:rPr>
+        <w:t>The files with extension .ve-a3f and .</w:t>
       </w:r>
       <w:proofErr w:type="spellStart"/>
       <w:r>
         <w:rPr>
+          <w:rFonts w:asciiTheme="minorHAnsi" w:hAnsiTheme="minorHAnsi" w:cstheme="minorHAnsi"/>
           <w:lang w:val="en-US"/>
         </w:rPr>
         <w:t>bak</w:t>
@@ -125,6 +131,7 @@
       <w:proofErr w:type="spellEnd"/>
       <w:r>
         <w:rPr>
+          <w:rFonts w:asciiTheme="minorHAnsi" w:hAnsiTheme="minorHAnsi" w:cstheme="minorHAnsi"/>
           <w:lang w:val="en-US"/>
         </w:rPr>
         <w:t xml:space="preserve"> contain information pertaining to the whole project in XML format. The .</w:t>
@@ -132,6 +139,7 @@
       <w:proofErr w:type="spellStart"/>
       <w:r>
         <w:rPr>
+          <w:rFonts w:asciiTheme="minorHAnsi" w:hAnsiTheme="minorHAnsi" w:cstheme="minorHAnsi"/>
           <w:lang w:val="en-US"/>
         </w:rPr>
         <w:t>bak</w:t>
@@ -139,12 +147,14 @@
       <w:proofErr w:type="spellEnd"/>
       <w:r>
         <w:rPr>
+          <w:rFonts w:asciiTheme="minorHAnsi" w:hAnsiTheme="minorHAnsi" w:cstheme="minorHAnsi"/>
           <w:lang w:val="en-US"/>
         </w:rPr>
         <w:t xml:space="preserve"> file can be selected as this is smaller and without the detailed log. </w:t>
       </w:r>
       <w:r>
         <w:rPr>
+          <w:rFonts w:asciiTheme="minorHAnsi" w:hAnsiTheme="minorHAnsi" w:cstheme="minorHAnsi"/>
           <w:lang w:val="en-US"/>
         </w:rPr>
         <w:t xml:space="preserve">The image datasets are contained in the folders called </w:t>
@@ -152,6 +162,7 @@
       <w:proofErr w:type="spellStart"/>
       <w:r>
         <w:rPr>
+          <w:rFonts w:asciiTheme="minorHAnsi" w:hAnsiTheme="minorHAnsi" w:cstheme="minorHAnsi"/>
           <w:lang w:val="en-US"/>
         </w:rPr>
         <w:t>InLens</w:t>
@@ -159,6 +170,7 @@
       <w:proofErr w:type="spellEnd"/>
       <w:r>
         <w:rPr>
+          <w:rFonts w:asciiTheme="minorHAnsi" w:hAnsiTheme="minorHAnsi" w:cstheme="minorHAnsi"/>
           <w:lang w:val="en-US"/>
         </w:rPr>
         <w:t xml:space="preserve"> and SESI. There could be more image folders, depending on the detectors used. The folders titled </w:t>
@@ -166,6 +178,7 @@
       <w:proofErr w:type="spellStart"/>
       <w:r>
         <w:rPr>
+          <w:rFonts w:asciiTheme="minorHAnsi" w:hAnsiTheme="minorHAnsi" w:cstheme="minorHAnsi"/>
           <w:lang w:val="en-US"/>
         </w:rPr>
         <w:t>AutoTune</w:t>
@@ -173,6 +186,7 @@
       <w:proofErr w:type="spellEnd"/>
       <w:r>
         <w:rPr>
+          <w:rFonts w:asciiTheme="minorHAnsi" w:hAnsiTheme="minorHAnsi" w:cstheme="minorHAnsi"/>
           <w:lang w:val="en-US"/>
         </w:rPr>
         <w:t xml:space="preserve"> and keyframes and the execution_log.log are to be ignored.</w:t>
@@ -181,18 +195,21 @@
     <w:p>
       <w:pPr>
         <w:rPr>
-          <w:lang w:val="en-US"/>
-        </w:rPr>
-      </w:pPr>
-    </w:p>
-    <w:p>
-      <w:pPr>
-        <w:rPr>
-          <w:lang w:val="en-US"/>
-        </w:rPr>
-      </w:pPr>
-      <w:r>
-        <w:rPr>
+          <w:rFonts w:asciiTheme="minorHAnsi" w:hAnsiTheme="minorHAnsi" w:cstheme="minorHAnsi"/>
+          <w:lang w:val="en-US"/>
+        </w:rPr>
+      </w:pPr>
+    </w:p>
+    <w:p>
+      <w:pPr>
+        <w:rPr>
+          <w:rFonts w:asciiTheme="minorHAnsi" w:hAnsiTheme="minorHAnsi" w:cstheme="minorHAnsi"/>
+          <w:lang w:val="en-US"/>
+        </w:rPr>
+      </w:pPr>
+      <w:r>
+        <w:rPr>
+          <w:rFonts w:asciiTheme="minorHAnsi" w:hAnsiTheme="minorHAnsi" w:cstheme="minorHAnsi"/>
           <w:lang w:val="en-US"/>
         </w:rPr>
         <w:t>The XML in the .</w:t>
@@ -200,6 +217,7 @@
       <w:proofErr w:type="spellStart"/>
       <w:r>
         <w:rPr>
+          <w:rFonts w:asciiTheme="minorHAnsi" w:hAnsiTheme="minorHAnsi" w:cstheme="minorHAnsi"/>
           <w:lang w:val="en-US"/>
         </w:rPr>
         <w:t>bak</w:t>
@@ -207,6 +225,7 @@
       <w:proofErr w:type="spellEnd"/>
       <w:r>
         <w:rPr>
+          <w:rFonts w:asciiTheme="minorHAnsi" w:hAnsiTheme="minorHAnsi" w:cstheme="minorHAnsi"/>
           <w:lang w:val="en-US"/>
         </w:rPr>
         <w:t xml:space="preserve"> file can be either converted to </w:t>
@@ -214,6 +233,7 @@
       <w:proofErr w:type="spellStart"/>
       <w:r>
         <w:rPr>
+          <w:rFonts w:asciiTheme="minorHAnsi" w:hAnsiTheme="minorHAnsi" w:cstheme="minorHAnsi"/>
           <w:lang w:val="en-US"/>
         </w:rPr>
         <w:t>json</w:t>
@@ -221,6 +241,7 @@
       <w:proofErr w:type="spellEnd"/>
       <w:r>
         <w:rPr>
+          <w:rFonts w:asciiTheme="minorHAnsi" w:hAnsiTheme="minorHAnsi" w:cstheme="minorHAnsi"/>
           <w:lang w:val="en-US"/>
         </w:rPr>
         <w:t xml:space="preserve"> and mapped with the schema for SEM-FIB Tomography or read directly as XML and mapped. In this case, the attributes of the XML elements are referred to in the map with </w:t>
@@ -228,6 +249,7 @@
       <w:proofErr w:type="gramStart"/>
       <w:r>
         <w:rPr>
+          <w:rFonts w:asciiTheme="minorHAnsi" w:hAnsiTheme="minorHAnsi" w:cstheme="minorHAnsi"/>
           <w:lang w:val="en-US"/>
         </w:rPr>
         <w:t>an</w:t>
@@ -235,6 +257,7 @@
       <w:proofErr w:type="gramEnd"/>
       <w:r>
         <w:rPr>
+          <w:rFonts w:asciiTheme="minorHAnsi" w:hAnsiTheme="minorHAnsi" w:cstheme="minorHAnsi"/>
           <w:lang w:val="en-US"/>
         </w:rPr>
         <w:t xml:space="preserve"> @ symbol. For example, the element ATLAS3D-Job has an attribute called “version”. It is referred to in the map as </w:t>
@@ -243,6 +266,7 @@
         <w:r>
           <w:rPr>
             <w:rStyle w:val="Hyperlink"/>
+            <w:rFonts w:asciiTheme="minorHAnsi" w:hAnsiTheme="minorHAnsi" w:cstheme="minorHAnsi"/>
             <w:lang w:val="en-US"/>
           </w:rPr>
           <w:t>ATLAS3D-Run-bak.ATLAS3D-Job.@version</w:t>
@@ -250,44 +274,37 @@
       </w:hyperlink>
       <w:r>
         <w:rPr>
+          <w:rFonts w:asciiTheme="minorHAnsi" w:hAnsiTheme="minorHAnsi" w:cstheme="minorHAnsi"/>
           <w:lang w:val="en-US"/>
         </w:rPr>
         <w:t>.</w:t>
       </w:r>
       <w:r>
         <w:rPr>
-          <w:lang w:val="en-US"/>
-        </w:rPr>
-        <w:t xml:space="preserve"> Here, “</w:t>
-      </w:r>
-      <w:r>
-        <w:rPr>
-          <w:lang w:val="en-US"/>
-        </w:rPr>
-        <w:t>ATLAS3D-Run-bak</w:t>
-      </w:r>
-      <w:r>
-        <w:rPr>
-          <w:lang w:val="en-US"/>
-        </w:rPr>
-        <w:t>”, refers to the file name.</w:t>
-      </w:r>
-    </w:p>
-    <w:p>
-      <w:pPr>
-        <w:rPr>
-          <w:lang w:val="en-US"/>
-        </w:rPr>
-      </w:pPr>
-    </w:p>
-    <w:p>
-      <w:pPr>
-        <w:rPr>
-          <w:lang w:val="en-US"/>
-        </w:rPr>
-      </w:pPr>
-      <w:r>
-        <w:rPr>
+          <w:rFonts w:asciiTheme="minorHAnsi" w:hAnsiTheme="minorHAnsi" w:cstheme="minorHAnsi"/>
+          <w:lang w:val="en-US"/>
+        </w:rPr>
+        <w:t xml:space="preserve"> Here, “ATLAS3D-Run-bak”, refers to the file name.</w:t>
+      </w:r>
+    </w:p>
+    <w:p>
+      <w:pPr>
+        <w:rPr>
+          <w:rFonts w:asciiTheme="minorHAnsi" w:hAnsiTheme="minorHAnsi" w:cstheme="minorHAnsi"/>
+          <w:lang w:val="en-US"/>
+        </w:rPr>
+      </w:pPr>
+    </w:p>
+    <w:p>
+      <w:pPr>
+        <w:rPr>
+          <w:rFonts w:asciiTheme="minorHAnsi" w:hAnsiTheme="minorHAnsi" w:cstheme="minorHAnsi"/>
+          <w:lang w:val="en-US"/>
+        </w:rPr>
+      </w:pPr>
+      <w:r>
+        <w:rPr>
+          <w:rFonts w:asciiTheme="minorHAnsi" w:hAnsiTheme="minorHAnsi" w:cstheme="minorHAnsi"/>
           <w:lang w:val="en-US"/>
         </w:rPr>
         <w:t>Additional parameters to be added:</w:t>
@@ -296,19 +313,22 @@
     <w:p>
       <w:pPr>
         <w:rPr>
-          <w:lang w:val="en-US"/>
-        </w:rPr>
-      </w:pPr>
-    </w:p>
-    <w:p>
-      <w:pPr>
-        <w:rPr>
+          <w:rFonts w:asciiTheme="minorHAnsi" w:hAnsiTheme="minorHAnsi" w:cstheme="minorHAnsi"/>
+          <w:lang w:val="en-US"/>
+        </w:rPr>
+      </w:pPr>
+    </w:p>
+    <w:p>
+      <w:pPr>
+        <w:rPr>
+          <w:rFonts w:asciiTheme="minorHAnsi" w:hAnsiTheme="minorHAnsi" w:cstheme="minorHAnsi"/>
           <w:color w:val="FF0000"/>
           <w:lang w:val="en-US"/>
         </w:rPr>
       </w:pPr>
       <w:r>
         <w:rPr>
+          <w:rFonts w:asciiTheme="minorHAnsi" w:hAnsiTheme="minorHAnsi" w:cstheme="minorHAnsi"/>
           <w:lang w:val="en-US"/>
         </w:rPr>
         <w:t>"</w:t>
@@ -317,6 +337,7 @@
       <w:proofErr w:type="gramStart"/>
       <w:r>
         <w:rPr>
+          <w:rFonts w:asciiTheme="minorHAnsi" w:hAnsiTheme="minorHAnsi" w:cstheme="minorHAnsi"/>
           <w:lang w:val="en-US"/>
         </w:rPr>
         <w:t>acquisition.genericMetadata.zCutSpacing</w:t>
@@ -324,6 +345,7 @@
       <w:proofErr w:type="gramEnd"/>
       <w:r>
         <w:rPr>
+          <w:rFonts w:asciiTheme="minorHAnsi" w:hAnsiTheme="minorHAnsi" w:cstheme="minorHAnsi"/>
           <w:lang w:val="en-US"/>
         </w:rPr>
         <w:t>.value</w:t>
@@ -331,19 +353,1068 @@
       <w:proofErr w:type="spellEnd"/>
       <w:r>
         <w:rPr>
-          <w:lang w:val="en-US"/>
+          <w:rFonts w:asciiTheme="minorHAnsi" w:hAnsiTheme="minorHAnsi" w:cstheme="minorHAnsi"/>
+          <w:lang w:val="en-US"/>
+        </w:rPr>
+        <w:t xml:space="preserve">": </w:t>
+      </w:r>
+      <w:r>
+        <w:rPr>
+          <w:rFonts w:asciiTheme="minorHAnsi" w:hAnsiTheme="minorHAnsi" w:cstheme="minorHAnsi"/>
+          <w:color w:val="FF0000"/>
+          <w:lang w:val="en-US"/>
+        </w:rPr>
+        <w:t>“µm”</w:t>
+      </w:r>
+    </w:p>
+    <w:p>
+      <w:pPr>
+        <w:rPr>
+          <w:rFonts w:asciiTheme="minorHAnsi" w:hAnsiTheme="minorHAnsi" w:cstheme="minorHAnsi"/>
+          <w:color w:val="FF0000"/>
+          <w:lang w:val="en-US"/>
+        </w:rPr>
+      </w:pPr>
+    </w:p>
+    <w:p>
+      <w:pPr>
+        <w:pStyle w:val="Heading2"/>
+        <w:rPr>
+          <w:rFonts w:asciiTheme="minorHAnsi" w:hAnsiTheme="minorHAnsi" w:cstheme="minorHAnsi"/>
+          <w:lang w:val="en-US"/>
+        </w:rPr>
+      </w:pPr>
+      <w:r>
+        <w:rPr>
+          <w:rFonts w:asciiTheme="minorHAnsi" w:hAnsiTheme="minorHAnsi" w:cstheme="minorHAnsi"/>
+          <w:lang w:val="en-US"/>
+        </w:rPr>
+        <w:t>Dataset Parameters</w:t>
+      </w:r>
+    </w:p>
+    <w:p>
+      <w:pPr>
+        <w:rPr>
+          <w:rFonts w:asciiTheme="minorHAnsi" w:hAnsiTheme="minorHAnsi" w:cstheme="minorHAnsi"/>
+          <w:color w:val="FF0000"/>
+          <w:lang w:val="en-US"/>
+        </w:rPr>
+      </w:pPr>
+    </w:p>
+    <w:p>
+      <w:pPr>
+        <w:rPr>
+          <w:rFonts w:asciiTheme="minorHAnsi" w:hAnsiTheme="minorHAnsi" w:cstheme="minorHAnsi"/>
+          <w:lang w:val="en-US"/>
+        </w:rPr>
+      </w:pPr>
+      <w:r>
+        <w:rPr>
+          <w:rFonts w:asciiTheme="minorHAnsi" w:hAnsiTheme="minorHAnsi" w:cstheme="minorHAnsi"/>
+          <w:lang w:val="en-US"/>
+        </w:rPr>
+        <w:t xml:space="preserve">The TIFF images in the folders </w:t>
+      </w:r>
+      <w:proofErr w:type="spellStart"/>
+      <w:r>
+        <w:rPr>
+          <w:rFonts w:asciiTheme="minorHAnsi" w:hAnsiTheme="minorHAnsi" w:cstheme="minorHAnsi"/>
+          <w:lang w:val="en-US"/>
+        </w:rPr>
+        <w:t>InLens</w:t>
+      </w:r>
+      <w:proofErr w:type="spellEnd"/>
+      <w:r>
+        <w:rPr>
+          <w:rFonts w:asciiTheme="minorHAnsi" w:hAnsiTheme="minorHAnsi" w:cstheme="minorHAnsi"/>
+          <w:lang w:val="en-US"/>
+        </w:rPr>
+        <w:t xml:space="preserve"> and SESI have metadata </w:t>
+      </w:r>
+      <w:r>
+        <w:rPr>
+          <w:rFonts w:asciiTheme="minorHAnsi" w:hAnsiTheme="minorHAnsi" w:cstheme="minorHAnsi"/>
+        </w:rPr>
+        <w:t>(contained as XML at tag 51023)</w:t>
+      </w:r>
+      <w:r>
+        <w:rPr>
+          <w:rFonts w:asciiTheme="minorHAnsi" w:hAnsiTheme="minorHAnsi" w:cstheme="minorHAnsi"/>
+          <w:lang w:val="en-US"/>
+        </w:rPr>
+        <w:t xml:space="preserve"> </w:t>
+      </w:r>
+    </w:p>
+    <w:p>
+      <w:pPr>
+        <w:rPr>
+          <w:rFonts w:asciiTheme="minorHAnsi" w:hAnsiTheme="minorHAnsi" w:cstheme="minorHAnsi"/>
+          <w:lang w:val="en-US"/>
+        </w:rPr>
+      </w:pPr>
+      <w:r>
+        <w:rPr>
+          <w:rFonts w:asciiTheme="minorHAnsi" w:hAnsiTheme="minorHAnsi" w:cstheme="minorHAnsi"/>
+          <w:lang w:val="en-US"/>
+        </w:rPr>
+        <w:t xml:space="preserve">The dataset parameters can be read from any of the images in the corresponding dataset. For example to record the common parameters of the images in the folder </w:t>
+      </w:r>
+      <w:proofErr w:type="spellStart"/>
+      <w:r>
+        <w:rPr>
+          <w:rFonts w:asciiTheme="minorHAnsi" w:hAnsiTheme="minorHAnsi" w:cstheme="minorHAnsi"/>
+          <w:lang w:val="en-US"/>
+        </w:rPr>
+        <w:t>InLens</w:t>
+      </w:r>
+      <w:proofErr w:type="spellEnd"/>
+      <w:r>
+        <w:rPr>
+          <w:rFonts w:asciiTheme="minorHAnsi" w:hAnsiTheme="minorHAnsi" w:cstheme="minorHAnsi"/>
+          <w:lang w:val="en-US"/>
+        </w:rPr>
+        <w:t xml:space="preserve">, the path would be referred to the map as </w:t>
+      </w:r>
+      <w:proofErr w:type="spellStart"/>
+      <w:proofErr w:type="gramStart"/>
+      <w:r>
+        <w:rPr>
+          <w:rFonts w:asciiTheme="minorHAnsi" w:hAnsiTheme="minorHAnsi" w:cstheme="minorHAnsi"/>
+          <w:lang w:val="en-US"/>
+        </w:rPr>
+        <w:t>ImageFolder.Image</w:t>
+      </w:r>
+      <w:proofErr w:type="spellEnd"/>
+      <w:r>
+        <w:rPr>
+          <w:rFonts w:asciiTheme="minorHAnsi" w:hAnsiTheme="minorHAnsi" w:cstheme="minorHAnsi"/>
+          <w:lang w:val="en-US"/>
+        </w:rPr>
+        <w:t>.&lt;</w:t>
+      </w:r>
+      <w:proofErr w:type="gramEnd"/>
+      <w:r>
+        <w:rPr>
+          <w:rFonts w:asciiTheme="minorHAnsi" w:hAnsiTheme="minorHAnsi" w:cstheme="minorHAnsi"/>
+          <w:lang w:val="en-US"/>
+        </w:rPr>
+        <w:t xml:space="preserve">parameter-path&gt;. Here </w:t>
+      </w:r>
+      <w:proofErr w:type="spellStart"/>
+      <w:r>
+        <w:rPr>
+          <w:rFonts w:asciiTheme="minorHAnsi" w:hAnsiTheme="minorHAnsi" w:cstheme="minorHAnsi"/>
+          <w:lang w:val="en-US"/>
+        </w:rPr>
+        <w:t>ImageFOlder</w:t>
+      </w:r>
+      <w:proofErr w:type="spellEnd"/>
+      <w:r>
+        <w:rPr>
+          <w:rFonts w:asciiTheme="minorHAnsi" w:hAnsiTheme="minorHAnsi" w:cstheme="minorHAnsi"/>
+          <w:lang w:val="en-US"/>
+        </w:rPr>
+        <w:t xml:space="preserve"> refers to the folder </w:t>
+      </w:r>
+      <w:proofErr w:type="spellStart"/>
+      <w:r>
+        <w:rPr>
+          <w:rFonts w:asciiTheme="minorHAnsi" w:hAnsiTheme="minorHAnsi" w:cstheme="minorHAnsi"/>
+          <w:lang w:val="en-US"/>
+        </w:rPr>
+        <w:t>InLens</w:t>
+      </w:r>
+      <w:proofErr w:type="spellEnd"/>
+      <w:r>
+        <w:rPr>
+          <w:rFonts w:asciiTheme="minorHAnsi" w:hAnsiTheme="minorHAnsi" w:cstheme="minorHAnsi"/>
+          <w:lang w:val="en-US"/>
+        </w:rPr>
+        <w:t xml:space="preserve"> and Image </w:t>
+      </w:r>
+      <w:proofErr w:type="spellStart"/>
+      <w:r>
+        <w:rPr>
+          <w:rFonts w:asciiTheme="minorHAnsi" w:hAnsiTheme="minorHAnsi" w:cstheme="minorHAnsi"/>
+          <w:lang w:val="en-US"/>
+        </w:rPr>
+        <w:t>referes</w:t>
+      </w:r>
+      <w:proofErr w:type="spellEnd"/>
+      <w:r>
+        <w:rPr>
+          <w:rFonts w:asciiTheme="minorHAnsi" w:hAnsiTheme="minorHAnsi" w:cstheme="minorHAnsi"/>
+          <w:lang w:val="en-US"/>
+        </w:rPr>
+        <w:t xml:space="preserve"> to any one of the slice images inside it.</w:t>
+      </w:r>
+    </w:p>
+    <w:p>
+      <w:pPr>
+        <w:rPr>
+          <w:rFonts w:asciiTheme="minorHAnsi" w:hAnsiTheme="minorHAnsi" w:cstheme="minorHAnsi"/>
+          <w:lang w:val="en-US"/>
+        </w:rPr>
+      </w:pPr>
+    </w:p>
+    <w:p>
+      <w:pPr>
+        <w:pStyle w:val="Heading2"/>
+        <w:rPr>
+          <w:rFonts w:asciiTheme="minorHAnsi" w:eastAsia="Times New Roman" w:hAnsiTheme="minorHAnsi" w:cstheme="minorHAnsi"/>
+          <w:lang w:val="en-US"/>
+        </w:rPr>
+      </w:pPr>
+      <w:r>
+        <w:rPr>
+          <w:rFonts w:asciiTheme="minorHAnsi" w:eastAsia="Times New Roman" w:hAnsiTheme="minorHAnsi" w:cstheme="minorHAnsi"/>
+          <w:lang w:val="en-US"/>
+        </w:rPr>
+        <w:t>Splitting program name and program version</w:t>
+      </w:r>
+    </w:p>
+    <w:p>
+      <w:pPr>
+        <w:shd w:val="clear" w:color="auto" w:fill="1E1E1E"/>
+        <w:spacing w:line="270" w:lineRule="atLeast"/>
+        <w:rPr>
+          <w:rFonts w:asciiTheme="minorHAnsi" w:hAnsiTheme="minorHAnsi" w:cstheme="minorHAnsi"/>
+          <w:color w:val="D4D4D4"/>
+          <w:sz w:val="18"/>
+          <w:szCs w:val="18"/>
+        </w:rPr>
+      </w:pPr>
+      <w:r>
+        <w:rPr>
+          <w:rFonts w:asciiTheme="minorHAnsi" w:hAnsiTheme="minorHAnsi" w:cstheme="minorHAnsi"/>
+          <w:color w:val="9CDCFE"/>
+          <w:sz w:val="18"/>
+          <w:szCs w:val="18"/>
+        </w:rPr>
+        <w:t>"acquisition.dataset.program.programName"</w:t>
+      </w:r>
+      <w:r>
+        <w:rPr>
+          <w:rFonts w:asciiTheme="minorHAnsi" w:hAnsiTheme="minorHAnsi" w:cstheme="minorHAnsi"/>
+          <w:color w:val="D4D4D4"/>
+          <w:sz w:val="18"/>
+          <w:szCs w:val="18"/>
+        </w:rPr>
+        <w:t>:</w:t>
+      </w:r>
+      <w:r>
+        <w:rPr>
+          <w:rFonts w:asciiTheme="minorHAnsi" w:hAnsiTheme="minorHAnsi" w:cstheme="minorHAnsi"/>
+          <w:color w:val="CE9178"/>
+          <w:sz w:val="18"/>
+          <w:szCs w:val="18"/>
+        </w:rPr>
+        <w:t>"ImageFolder.Image.Fibics.Application.Version"</w:t>
+      </w:r>
+    </w:p>
+    <w:p>
+      <w:pPr>
+        <w:rPr>
+          <w:rFonts w:asciiTheme="minorHAnsi" w:hAnsiTheme="minorHAnsi" w:cstheme="minorHAnsi"/>
+          <w:lang w:val="en-US"/>
+        </w:rPr>
+      </w:pPr>
+      <w:r>
+        <w:rPr>
+          <w:rFonts w:asciiTheme="minorHAnsi" w:hAnsiTheme="minorHAnsi" w:cstheme="minorHAnsi"/>
+          <w:lang w:val="en-US"/>
+        </w:rPr>
+        <w:t xml:space="preserve"> The value contained in </w:t>
+      </w:r>
+      <w:proofErr w:type="spellStart"/>
+      <w:proofErr w:type="gramStart"/>
+      <w:r>
+        <w:rPr>
+          <w:rFonts w:asciiTheme="minorHAnsi" w:hAnsiTheme="minorHAnsi" w:cstheme="minorHAnsi"/>
+          <w:b/>
+          <w:bCs/>
+          <w:lang w:val="en-US"/>
+        </w:rPr>
+        <w:t>Fibics.Application.Version</w:t>
+      </w:r>
+      <w:proofErr w:type="spellEnd"/>
+      <w:proofErr w:type="gramEnd"/>
+      <w:r>
+        <w:rPr>
+          <w:rFonts w:asciiTheme="minorHAnsi" w:hAnsiTheme="minorHAnsi" w:cstheme="minorHAnsi"/>
+          <w:lang w:val="en-US"/>
+        </w:rPr>
+        <w:t xml:space="preserve"> has also the version number- </w:t>
+      </w:r>
+      <w:proofErr w:type="spellStart"/>
+      <w:r>
+        <w:rPr>
+          <w:rFonts w:asciiTheme="minorHAnsi" w:hAnsiTheme="minorHAnsi" w:cstheme="minorHAnsi"/>
+          <w:lang w:val="en-US"/>
+        </w:rPr>
+        <w:t>eg</w:t>
+      </w:r>
+      <w:proofErr w:type="spellEnd"/>
+      <w:r>
+        <w:rPr>
+          <w:rFonts w:asciiTheme="minorHAnsi" w:hAnsiTheme="minorHAnsi" w:cstheme="minorHAnsi"/>
+          <w:lang w:val="en-US"/>
+        </w:rPr>
+        <w:t xml:space="preserve"> : “</w:t>
+      </w:r>
+      <w:proofErr w:type="spellStart"/>
+      <w:r>
+        <w:rPr>
+          <w:rFonts w:asciiTheme="minorHAnsi" w:hAnsiTheme="minorHAnsi" w:cstheme="minorHAnsi"/>
+          <w:lang w:val="en-US"/>
+        </w:rPr>
+        <w:t>AtlasEngine</w:t>
+      </w:r>
+      <w:proofErr w:type="spellEnd"/>
+      <w:r>
+        <w:rPr>
+          <w:rFonts w:asciiTheme="minorHAnsi" w:hAnsiTheme="minorHAnsi" w:cstheme="minorHAnsi"/>
+          <w:lang w:val="en-US"/>
+        </w:rPr>
+        <w:t xml:space="preserve"> v5.0”. Therefore, the </w:t>
+      </w:r>
+      <w:proofErr w:type="spellStart"/>
+      <w:proofErr w:type="gramStart"/>
+      <w:r>
+        <w:rPr>
+          <w:rFonts w:asciiTheme="minorHAnsi" w:hAnsiTheme="minorHAnsi" w:cstheme="minorHAnsi"/>
+          <w:b/>
+          <w:bCs/>
+          <w:lang w:val="en-US"/>
+        </w:rPr>
+        <w:t>acquisition.dataset</w:t>
+      </w:r>
+      <w:proofErr w:type="gramEnd"/>
+      <w:r>
+        <w:rPr>
+          <w:rFonts w:asciiTheme="minorHAnsi" w:hAnsiTheme="minorHAnsi" w:cstheme="minorHAnsi"/>
+          <w:b/>
+          <w:bCs/>
+          <w:lang w:val="en-US"/>
+        </w:rPr>
+        <w:t>.program.programName</w:t>
+      </w:r>
+      <w:proofErr w:type="spellEnd"/>
+      <w:r>
+        <w:rPr>
+          <w:rFonts w:asciiTheme="minorHAnsi" w:hAnsiTheme="minorHAnsi" w:cstheme="minorHAnsi"/>
+          <w:lang w:val="en-US"/>
+        </w:rPr>
+        <w:t xml:space="preserve"> has to be split again into Name and Version. Then </w:t>
+      </w:r>
+      <w:proofErr w:type="spellStart"/>
+      <w:proofErr w:type="gramStart"/>
+      <w:r>
+        <w:rPr>
+          <w:rFonts w:asciiTheme="minorHAnsi" w:hAnsiTheme="minorHAnsi" w:cstheme="minorHAnsi"/>
+          <w:b/>
+          <w:bCs/>
+          <w:lang w:val="en-US"/>
+        </w:rPr>
+        <w:t>acquisition.dataset</w:t>
+      </w:r>
+      <w:proofErr w:type="gramEnd"/>
+      <w:r>
+        <w:rPr>
+          <w:rFonts w:asciiTheme="minorHAnsi" w:hAnsiTheme="minorHAnsi" w:cstheme="minorHAnsi"/>
+          <w:b/>
+          <w:bCs/>
+          <w:lang w:val="en-US"/>
+        </w:rPr>
+        <w:t>.program.program</w:t>
+      </w:r>
+      <w:r>
+        <w:rPr>
+          <w:rFonts w:asciiTheme="minorHAnsi" w:hAnsiTheme="minorHAnsi" w:cstheme="minorHAnsi"/>
+          <w:b/>
+          <w:bCs/>
+          <w:lang w:val="en-US"/>
+        </w:rPr>
+        <w:t>Version</w:t>
+      </w:r>
+      <w:proofErr w:type="spellEnd"/>
+      <w:r>
+        <w:rPr>
+          <w:rFonts w:asciiTheme="minorHAnsi" w:hAnsiTheme="minorHAnsi" w:cstheme="minorHAnsi"/>
+          <w:lang w:val="en-US"/>
+        </w:rPr>
+        <w:t xml:space="preserve"> will get the value after the blank space which is “v5.0” and </w:t>
+      </w:r>
+      <w:proofErr w:type="spellStart"/>
+      <w:r>
+        <w:rPr>
+          <w:rFonts w:asciiTheme="minorHAnsi" w:hAnsiTheme="minorHAnsi" w:cstheme="minorHAnsi"/>
+          <w:b/>
+          <w:bCs/>
+          <w:lang w:val="en-US"/>
+        </w:rPr>
+        <w:t>acquisition.dataset.program.</w:t>
+      </w:r>
+      <w:r>
+        <w:rPr>
+          <w:rFonts w:asciiTheme="minorHAnsi" w:hAnsiTheme="minorHAnsi" w:cstheme="minorHAnsi"/>
+          <w:lang w:val="en-US"/>
+        </w:rPr>
+        <w:t>programName</w:t>
+      </w:r>
+      <w:proofErr w:type="spellEnd"/>
+      <w:r>
+        <w:rPr>
+          <w:rFonts w:asciiTheme="minorHAnsi" w:hAnsiTheme="minorHAnsi" w:cstheme="minorHAnsi"/>
+          <w:lang w:val="en-US"/>
+        </w:rPr>
+        <w:t xml:space="preserve"> will get the value before the blank space which is “</w:t>
+      </w:r>
+      <w:proofErr w:type="spellStart"/>
+      <w:r>
+        <w:rPr>
+          <w:rFonts w:asciiTheme="minorHAnsi" w:hAnsiTheme="minorHAnsi" w:cstheme="minorHAnsi"/>
+          <w:lang w:val="en-US"/>
+        </w:rPr>
+        <w:t>AtlasEngine</w:t>
+      </w:r>
+      <w:proofErr w:type="spellEnd"/>
+      <w:r>
+        <w:rPr>
+          <w:rFonts w:asciiTheme="minorHAnsi" w:hAnsiTheme="minorHAnsi" w:cstheme="minorHAnsi"/>
+          <w:lang w:val="en-US"/>
+        </w:rPr>
+        <w:t>”.</w:t>
+      </w:r>
+    </w:p>
+    <w:p>
+      <w:pPr>
+        <w:rPr>
+          <w:rFonts w:asciiTheme="minorHAnsi" w:hAnsiTheme="minorHAnsi" w:cstheme="minorHAnsi"/>
+          <w:lang w:val="en-US"/>
+        </w:rPr>
+      </w:pPr>
+    </w:p>
+    <w:p>
+      <w:pPr>
+        <w:pStyle w:val="Heading2"/>
+        <w:rPr>
+          <w:rFonts w:asciiTheme="minorHAnsi" w:eastAsia="Times New Roman" w:hAnsiTheme="minorHAnsi" w:cstheme="minorHAnsi"/>
+          <w:lang w:val="en-US"/>
+        </w:rPr>
+      </w:pPr>
+      <w:r>
+        <w:rPr>
+          <w:rFonts w:asciiTheme="minorHAnsi" w:eastAsia="Times New Roman" w:hAnsiTheme="minorHAnsi" w:cstheme="minorHAnsi"/>
+          <w:lang w:val="en-US"/>
+        </w:rPr>
+        <w:t>Split aperture size and unit</w:t>
+      </w:r>
+    </w:p>
+    <w:p>
+      <w:pPr>
+        <w:shd w:val="clear" w:color="auto" w:fill="1E1E1E"/>
+        <w:spacing w:line="270" w:lineRule="atLeast"/>
+        <w:rPr>
+          <w:rFonts w:asciiTheme="minorHAnsi" w:hAnsiTheme="minorHAnsi" w:cstheme="minorHAnsi"/>
+          <w:color w:val="D4D4D4"/>
+          <w:sz w:val="18"/>
+          <w:szCs w:val="18"/>
+        </w:rPr>
+      </w:pPr>
+      <w:r>
+        <w:rPr>
+          <w:rFonts w:asciiTheme="minorHAnsi" w:hAnsiTheme="minorHAnsi" w:cstheme="minorHAnsi"/>
+          <w:color w:val="9CDCFE"/>
+          <w:sz w:val="18"/>
+          <w:szCs w:val="18"/>
+        </w:rPr>
+        <w:t>"acquisition.dataset.instrument.eBeam.apertureSetting.size"</w:t>
+      </w:r>
+      <w:r>
+        <w:rPr>
+          <w:rFonts w:asciiTheme="minorHAnsi" w:hAnsiTheme="minorHAnsi" w:cstheme="minorHAnsi"/>
+          <w:color w:val="D4D4D4"/>
+          <w:sz w:val="18"/>
+          <w:szCs w:val="18"/>
+        </w:rPr>
+        <w:t>:</w:t>
+      </w:r>
+      <w:r>
+        <w:rPr>
+          <w:rFonts w:asciiTheme="minorHAnsi" w:hAnsiTheme="minorHAnsi" w:cstheme="minorHAnsi"/>
+          <w:color w:val="CE9178"/>
+          <w:sz w:val="18"/>
+          <w:szCs w:val="18"/>
+        </w:rPr>
+        <w:t>"ATLAS3D-Run-bak.ATLAS3D-Job.ATLAS3D-Setup.SEM_System_State.ApName"</w:t>
+      </w:r>
+    </w:p>
+    <w:p>
+      <w:pPr>
+        <w:rPr>
+          <w:rFonts w:asciiTheme="minorHAnsi" w:hAnsiTheme="minorHAnsi" w:cstheme="minorHAnsi"/>
+        </w:rPr>
+      </w:pPr>
+    </w:p>
+    <w:p>
+      <w:pPr>
+        <w:rPr>
+          <w:rFonts w:asciiTheme="minorHAnsi" w:hAnsiTheme="minorHAnsi" w:cstheme="minorHAnsi"/>
+          <w:b/>
+          <w:bCs/>
+          <w:lang w:val="en-US"/>
+        </w:rPr>
+      </w:pPr>
+      <w:r>
+        <w:rPr>
+          <w:rFonts w:asciiTheme="minorHAnsi" w:hAnsiTheme="minorHAnsi" w:cstheme="minorHAnsi"/>
+          <w:b/>
+          <w:bCs/>
+        </w:rPr>
+        <w:t>"ATLAS3D-Run-bak.ATLAS3D-Job.ATLAS3D-Setup.SEM_System_State.ApName"</w:t>
+      </w:r>
+      <w:r>
+        <w:rPr>
+          <w:rFonts w:asciiTheme="minorHAnsi" w:hAnsiTheme="minorHAnsi" w:cstheme="minorHAnsi"/>
+          <w:b/>
+          <w:bCs/>
+          <w:lang w:val="en-US"/>
+        </w:rPr>
+        <w:t xml:space="preserve"> </w:t>
+      </w:r>
+      <w:r>
+        <w:rPr>
+          <w:rFonts w:asciiTheme="minorHAnsi" w:hAnsiTheme="minorHAnsi" w:cstheme="minorHAnsi"/>
+          <w:lang w:val="en-US"/>
+        </w:rPr>
+        <w:t xml:space="preserve">is a string which contains the aperture size. We read the entire string into </w:t>
+      </w:r>
+      <w:r>
+        <w:rPr>
+          <w:rFonts w:asciiTheme="minorHAnsi" w:hAnsiTheme="minorHAnsi" w:cstheme="minorHAnsi"/>
+          <w:b/>
+          <w:bCs/>
         </w:rPr>
         <w:t>"</w:t>
       </w:r>
-      <w:r>
-        <w:rPr>
-          <w:lang w:val="en-US"/>
-        </w:rPr>
-        <w:t xml:space="preserve">: </w:t>
-      </w:r>
-      <w:r>
-        <w:rPr>
-          <w:color w:val="FF0000"/>
+      <w:proofErr w:type="gramStart"/>
+      <w:r>
+        <w:rPr>
+          <w:rFonts w:asciiTheme="minorHAnsi" w:hAnsiTheme="minorHAnsi" w:cstheme="minorHAnsi"/>
+          <w:b/>
+          <w:bCs/>
+        </w:rPr>
+        <w:t>acquisition.dataset</w:t>
+      </w:r>
+      <w:proofErr w:type="gramEnd"/>
+      <w:r>
+        <w:rPr>
+          <w:rFonts w:asciiTheme="minorHAnsi" w:hAnsiTheme="minorHAnsi" w:cstheme="minorHAnsi"/>
+          <w:b/>
+          <w:bCs/>
+        </w:rPr>
+        <w:t>.instrument.eBeam.apertureSetting.size</w:t>
+      </w:r>
+      <w:r>
+        <w:rPr>
+          <w:rFonts w:asciiTheme="minorHAnsi" w:hAnsiTheme="minorHAnsi" w:cstheme="minorHAnsi"/>
+          <w:b/>
+          <w:bCs/>
+          <w:lang w:val="en-US"/>
+        </w:rPr>
+        <w:t xml:space="preserve">”. </w:t>
+      </w:r>
+    </w:p>
+    <w:p>
+      <w:pPr>
+        <w:rPr>
+          <w:rFonts w:asciiTheme="minorHAnsi" w:hAnsiTheme="minorHAnsi" w:cstheme="minorHAnsi"/>
+          <w:lang w:val="en-US"/>
+        </w:rPr>
+      </w:pPr>
+      <w:r>
+        <w:rPr>
+          <w:rFonts w:asciiTheme="minorHAnsi" w:hAnsiTheme="minorHAnsi" w:cstheme="minorHAnsi"/>
+          <w:lang w:val="en-US"/>
+        </w:rPr>
+        <w:t xml:space="preserve">For </w:t>
+      </w:r>
+      <w:proofErr w:type="spellStart"/>
+      <w:r>
+        <w:rPr>
+          <w:rFonts w:asciiTheme="minorHAnsi" w:hAnsiTheme="minorHAnsi" w:cstheme="minorHAnsi"/>
+          <w:lang w:val="en-US"/>
+        </w:rPr>
+        <w:t>eg.</w:t>
+      </w:r>
+      <w:proofErr w:type="spellEnd"/>
+      <w:r>
+        <w:rPr>
+          <w:rFonts w:asciiTheme="minorHAnsi" w:hAnsiTheme="minorHAnsi" w:cstheme="minorHAnsi"/>
+          <w:lang w:val="en-US"/>
+        </w:rPr>
+        <w:t>, The string would be “</w:t>
+      </w:r>
+      <w:r>
+        <w:rPr>
+          <w:rFonts w:asciiTheme="minorHAnsi" w:hAnsiTheme="minorHAnsi" w:cstheme="minorHAnsi"/>
+          <w:lang w:val="en-US"/>
+        </w:rPr>
+        <w:t xml:space="preserve">[5] 120 </w:t>
+      </w:r>
+      <w:r>
+        <w:rPr>
+          <w:rFonts w:asciiTheme="minorHAnsi" w:hAnsiTheme="minorHAnsi" w:cstheme="minorHAnsi"/>
+          <w:lang w:val="en-US"/>
+        </w:rPr>
+        <w:t>µ</w:t>
+      </w:r>
+      <w:r>
+        <w:rPr>
+          <w:rFonts w:asciiTheme="minorHAnsi" w:hAnsiTheme="minorHAnsi" w:cstheme="minorHAnsi"/>
+          <w:lang w:val="en-US"/>
+        </w:rPr>
+        <w:t>m [HC] (5.0 kV)</w:t>
+      </w:r>
+      <w:r>
+        <w:rPr>
+          <w:rFonts w:asciiTheme="minorHAnsi" w:hAnsiTheme="minorHAnsi" w:cstheme="minorHAnsi"/>
+          <w:lang w:val="en-US"/>
+        </w:rPr>
+        <w:t xml:space="preserve">”. From this text, we need to take the aperture size of “120 µm” and split it into </w:t>
+      </w:r>
+      <w:r>
+        <w:rPr>
+          <w:rFonts w:asciiTheme="minorHAnsi" w:hAnsiTheme="minorHAnsi" w:cstheme="minorHAnsi"/>
+          <w:b/>
+          <w:bCs/>
+        </w:rPr>
+        <w:t>"</w:t>
+      </w:r>
+      <w:proofErr w:type="gramStart"/>
+      <w:r>
+        <w:rPr>
+          <w:rFonts w:asciiTheme="minorHAnsi" w:hAnsiTheme="minorHAnsi" w:cstheme="minorHAnsi"/>
+          <w:b/>
+          <w:bCs/>
+        </w:rPr>
+        <w:t>acquisition.dataset</w:t>
+      </w:r>
+      <w:proofErr w:type="gramEnd"/>
+      <w:r>
+        <w:rPr>
+          <w:rFonts w:asciiTheme="minorHAnsi" w:hAnsiTheme="minorHAnsi" w:cstheme="minorHAnsi"/>
+          <w:b/>
+          <w:bCs/>
+        </w:rPr>
+        <w:t>.instrument.eBeam.apertureSetting.size</w:t>
+      </w:r>
+      <w:r>
+        <w:rPr>
+          <w:rFonts w:asciiTheme="minorHAnsi" w:hAnsiTheme="minorHAnsi" w:cstheme="minorHAnsi"/>
+          <w:b/>
+          <w:bCs/>
+          <w:lang w:val="en-US"/>
+        </w:rPr>
+        <w:t xml:space="preserve">.value“ </w:t>
+      </w:r>
+      <w:r>
+        <w:rPr>
+          <w:rFonts w:asciiTheme="minorHAnsi" w:hAnsiTheme="minorHAnsi" w:cstheme="minorHAnsi"/>
+          <w:lang w:val="en-US"/>
+        </w:rPr>
+        <w:t xml:space="preserve">(120) and </w:t>
+      </w:r>
+      <w:r>
+        <w:rPr>
+          <w:rFonts w:asciiTheme="minorHAnsi" w:hAnsiTheme="minorHAnsi" w:cstheme="minorHAnsi"/>
+          <w:b/>
+          <w:bCs/>
+        </w:rPr>
+        <w:t>"acquisition.dataset.instrument.eBeam.apertureSetting.size</w:t>
+      </w:r>
+      <w:r>
+        <w:rPr>
+          <w:rFonts w:asciiTheme="minorHAnsi" w:hAnsiTheme="minorHAnsi" w:cstheme="minorHAnsi"/>
+          <w:b/>
+          <w:bCs/>
+          <w:lang w:val="en-US"/>
+        </w:rPr>
+        <w:t>.</w:t>
+      </w:r>
+      <w:r>
+        <w:rPr>
+          <w:rFonts w:asciiTheme="minorHAnsi" w:hAnsiTheme="minorHAnsi" w:cstheme="minorHAnsi"/>
+          <w:b/>
+          <w:bCs/>
+          <w:lang w:val="en-US"/>
+        </w:rPr>
+        <w:t xml:space="preserve">unit” </w:t>
+      </w:r>
+      <w:r>
+        <w:rPr>
+          <w:rFonts w:asciiTheme="minorHAnsi" w:hAnsiTheme="minorHAnsi" w:cstheme="minorHAnsi"/>
+          <w:lang w:val="en-US"/>
+        </w:rPr>
+        <w:t>(µm).</w:t>
+      </w:r>
+    </w:p>
+    <w:p>
+      <w:pPr>
+        <w:rPr>
+          <w:rFonts w:asciiTheme="minorHAnsi" w:hAnsiTheme="minorHAnsi" w:cstheme="minorHAnsi"/>
+        </w:rPr>
+      </w:pPr>
+    </w:p>
+    <w:p>
+      <w:pPr>
+        <w:rPr>
+          <w:rFonts w:asciiTheme="minorHAnsi" w:hAnsiTheme="minorHAnsi" w:cstheme="minorHAnsi"/>
+          <w:lang w:val="en-US"/>
+        </w:rPr>
+      </w:pPr>
+    </w:p>
+    <w:p>
+      <w:pPr>
+        <w:pStyle w:val="Heading2"/>
+        <w:rPr>
+          <w:rFonts w:asciiTheme="minorHAnsi" w:hAnsiTheme="minorHAnsi" w:cstheme="minorHAnsi"/>
+          <w:lang w:val="en-US"/>
+        </w:rPr>
+      </w:pPr>
+      <w:r>
+        <w:rPr>
+          <w:rFonts w:asciiTheme="minorHAnsi" w:hAnsiTheme="minorHAnsi" w:cstheme="minorHAnsi"/>
+          <w:lang w:val="en-US"/>
+        </w:rPr>
+        <w:t>Split Tilt Correction Nagle into value and unit</w:t>
+      </w:r>
+    </w:p>
+    <w:p>
+      <w:pPr>
+        <w:shd w:val="clear" w:color="auto" w:fill="1E1E1E"/>
+        <w:spacing w:line="270" w:lineRule="atLeast"/>
+        <w:rPr>
+          <w:rFonts w:asciiTheme="minorHAnsi" w:hAnsiTheme="minorHAnsi" w:cstheme="minorHAnsi"/>
+          <w:color w:val="D4D4D4"/>
+        </w:rPr>
+      </w:pPr>
+      <w:r>
+        <w:rPr>
+          <w:rFonts w:asciiTheme="minorHAnsi" w:hAnsiTheme="minorHAnsi" w:cstheme="minorHAnsi"/>
+          <w:color w:val="9CDCFE"/>
+        </w:rPr>
+        <w:t>"acquisition.dataset.instrument.eBeam.tiltCorrectionAngle"</w:t>
+      </w:r>
+      <w:r>
+        <w:rPr>
+          <w:rFonts w:asciiTheme="minorHAnsi" w:hAnsiTheme="minorHAnsi" w:cstheme="minorHAnsi"/>
+          <w:color w:val="D4D4D4"/>
+        </w:rPr>
+        <w:t>:</w:t>
+      </w:r>
+      <w:r>
+        <w:rPr>
+          <w:rFonts w:asciiTheme="minorHAnsi" w:hAnsiTheme="minorHAnsi" w:cstheme="minorHAnsi"/>
+          <w:color w:val="CE9178"/>
+        </w:rPr>
+        <w:t>"Images.SEM Image.SliceImage.ScanInfo.item"</w:t>
+      </w:r>
+    </w:p>
+    <w:p>
+      <w:pPr>
+        <w:rPr>
+          <w:rFonts w:asciiTheme="minorHAnsi" w:hAnsiTheme="minorHAnsi" w:cstheme="minorHAnsi"/>
+        </w:rPr>
+      </w:pPr>
+    </w:p>
+    <w:p>
+      <w:pPr>
+        <w:rPr>
+          <w:rFonts w:asciiTheme="minorHAnsi" w:hAnsiTheme="minorHAnsi" w:cstheme="minorHAnsi"/>
+          <w:lang w:val="en-US"/>
+        </w:rPr>
+      </w:pPr>
+      <w:r>
+        <w:rPr>
+          <w:rFonts w:asciiTheme="minorHAnsi" w:hAnsiTheme="minorHAnsi" w:cstheme="minorHAnsi"/>
+          <w:b/>
+          <w:bCs/>
+        </w:rPr>
+        <w:t>"Images.SEM Image.SliceImage.ScanInfo.item"</w:t>
+      </w:r>
+      <w:r>
+        <w:rPr>
+          <w:rFonts w:asciiTheme="minorHAnsi" w:hAnsiTheme="minorHAnsi" w:cstheme="minorHAnsi"/>
+          <w:b/>
+          <w:bCs/>
+          <w:lang w:val="en-US"/>
+        </w:rPr>
+        <w:t xml:space="preserve"> </w:t>
+      </w:r>
+      <w:r>
+        <w:rPr>
+          <w:rFonts w:asciiTheme="minorHAnsi" w:hAnsiTheme="minorHAnsi" w:cstheme="minorHAnsi"/>
+          <w:lang w:val="en-US"/>
+        </w:rPr>
+        <w:t xml:space="preserve">contains </w:t>
+      </w:r>
+      <w:r>
+        <w:rPr>
+          <w:rFonts w:asciiTheme="minorHAnsi" w:hAnsiTheme="minorHAnsi" w:cstheme="minorHAnsi"/>
+          <w:lang w:val="en-US"/>
+        </w:rPr>
+        <w:t>a</w:t>
+      </w:r>
+      <w:r>
+        <w:rPr>
+          <w:rFonts w:asciiTheme="minorHAnsi" w:hAnsiTheme="minorHAnsi" w:cstheme="minorHAnsi"/>
+          <w:lang w:val="en-US"/>
+        </w:rPr>
+        <w:t xml:space="preserve"> string</w:t>
+      </w:r>
+      <w:r>
+        <w:rPr>
+          <w:rFonts w:asciiTheme="minorHAnsi" w:hAnsiTheme="minorHAnsi" w:cstheme="minorHAnsi"/>
+          <w:lang w:val="en-US"/>
+        </w:rPr>
+        <w:t xml:space="preserve"> like “-36.0°”. This string must be split into unit and value. Then </w:t>
+      </w:r>
+      <w:r>
+        <w:rPr>
+          <w:rFonts w:asciiTheme="minorHAnsi" w:hAnsiTheme="minorHAnsi" w:cstheme="minorHAnsi"/>
+          <w:b/>
+          <w:bCs/>
+        </w:rPr>
+        <w:t>"</w:t>
+      </w:r>
+      <w:proofErr w:type="gramStart"/>
+      <w:r>
+        <w:rPr>
+          <w:rFonts w:asciiTheme="minorHAnsi" w:hAnsiTheme="minorHAnsi" w:cstheme="minorHAnsi"/>
+          <w:b/>
+          <w:bCs/>
+        </w:rPr>
+        <w:t>acquisition.dataset</w:t>
+      </w:r>
+      <w:proofErr w:type="gramEnd"/>
+      <w:r>
+        <w:rPr>
+          <w:rFonts w:asciiTheme="minorHAnsi" w:hAnsiTheme="minorHAnsi" w:cstheme="minorHAnsi"/>
+          <w:b/>
+          <w:bCs/>
+        </w:rPr>
+        <w:t>.instrument.eBeam.tiltCorrectionAngle</w:t>
+      </w:r>
+      <w:r>
+        <w:rPr>
+          <w:rFonts w:asciiTheme="minorHAnsi" w:hAnsiTheme="minorHAnsi" w:cstheme="minorHAnsi"/>
+          <w:b/>
+          <w:bCs/>
+          <w:lang w:val="en-US"/>
+        </w:rPr>
+        <w:t xml:space="preserve">.value“ </w:t>
+      </w:r>
+      <w:r>
+        <w:rPr>
+          <w:rFonts w:asciiTheme="minorHAnsi" w:hAnsiTheme="minorHAnsi" w:cstheme="minorHAnsi"/>
+          <w:lang w:val="en-US"/>
+        </w:rPr>
+        <w:t>is to be assigned</w:t>
+      </w:r>
+      <w:r>
+        <w:rPr>
+          <w:rFonts w:asciiTheme="minorHAnsi" w:hAnsiTheme="minorHAnsi" w:cstheme="minorHAnsi"/>
+          <w:lang w:val="en-US"/>
+        </w:rPr>
+        <w:t xml:space="preserve"> “-36.0” and </w:t>
+      </w:r>
+      <w:r>
+        <w:rPr>
+          <w:rFonts w:asciiTheme="minorHAnsi" w:hAnsiTheme="minorHAnsi" w:cstheme="minorHAnsi"/>
+          <w:b/>
+          <w:bCs/>
+        </w:rPr>
+        <w:t>"acquisition.dataset.instrument.eBeam.tiltCorrectionAngle</w:t>
+      </w:r>
+      <w:r>
+        <w:rPr>
+          <w:rFonts w:asciiTheme="minorHAnsi" w:hAnsiTheme="minorHAnsi" w:cstheme="minorHAnsi"/>
+          <w:b/>
+          <w:bCs/>
+          <w:lang w:val="en-US"/>
+        </w:rPr>
+        <w:t>.</w:t>
+      </w:r>
+      <w:r>
+        <w:rPr>
+          <w:rFonts w:asciiTheme="minorHAnsi" w:hAnsiTheme="minorHAnsi" w:cstheme="minorHAnsi"/>
+          <w:b/>
+          <w:bCs/>
+          <w:lang w:val="en-US"/>
+        </w:rPr>
+        <w:t>unit</w:t>
+      </w:r>
+      <w:r>
+        <w:rPr>
+          <w:rFonts w:asciiTheme="minorHAnsi" w:hAnsiTheme="minorHAnsi" w:cstheme="minorHAnsi"/>
+          <w:b/>
+          <w:bCs/>
+          <w:lang w:val="en-US"/>
+        </w:rPr>
+        <w:t>“</w:t>
+      </w:r>
+      <w:r>
+        <w:rPr>
+          <w:rFonts w:asciiTheme="minorHAnsi" w:hAnsiTheme="minorHAnsi" w:cstheme="minorHAnsi"/>
+          <w:b/>
+          <w:bCs/>
+          <w:lang w:val="en-US"/>
+        </w:rPr>
+        <w:t xml:space="preserve"> </w:t>
+      </w:r>
+      <w:r>
+        <w:rPr>
+          <w:rFonts w:asciiTheme="minorHAnsi" w:hAnsiTheme="minorHAnsi" w:cstheme="minorHAnsi"/>
+          <w:lang w:val="en-US"/>
+        </w:rPr>
+        <w:t>is to be assigned “degree”</w:t>
+      </w:r>
+      <w:r>
+        <w:rPr>
+          <w:rFonts w:asciiTheme="minorHAnsi" w:hAnsiTheme="minorHAnsi" w:cstheme="minorHAnsi"/>
+          <w:lang w:val="en-US"/>
+        </w:rPr>
+        <w:t>.</w:t>
+      </w:r>
+    </w:p>
+    <w:p>
+      <w:pPr>
+        <w:rPr>
+          <w:rFonts w:asciiTheme="minorHAnsi" w:hAnsiTheme="minorHAnsi" w:cstheme="minorHAnsi"/>
+          <w:lang w:val="en-US"/>
+        </w:rPr>
+      </w:pPr>
+    </w:p>
+    <w:p>
+      <w:pPr>
+        <w:pStyle w:val="Heading2"/>
+        <w:rPr>
+          <w:lang w:val="en-US"/>
+        </w:rPr>
+      </w:pPr>
+      <w:r>
+        <w:rPr>
+          <w:lang w:val="en-US"/>
+        </w:rPr>
+        <w:t>Assign unit</w:t>
+      </w:r>
+      <w:r>
+        <w:rPr>
+          <w:lang w:val="en-US"/>
+        </w:rPr>
+        <w:t>s</w:t>
+      </w:r>
+      <w:r>
+        <w:rPr>
+          <w:lang w:val="en-US"/>
+        </w:rPr>
+        <w:t xml:space="preserve"> manually </w:t>
+      </w:r>
+      <w:r>
+        <w:rPr>
+          <w:lang w:val="en-US"/>
+        </w:rPr>
+        <w:t>for the following:</w:t>
+      </w:r>
+    </w:p>
+    <w:p>
+      <w:pPr>
+        <w:rPr>
+          <w:lang w:val="en-US"/>
+        </w:rPr>
+      </w:pPr>
+    </w:p>
+    <w:p>
+      <w:pPr>
+        <w:rPr>
+          <w:b/>
+          <w:bCs/>
+          <w:color w:val="CE9178"/>
+          <w:lang w:val="en-US"/>
+        </w:rPr>
+      </w:pPr>
+      <w:r>
+        <w:rPr>
+          <w:b/>
+          <w:bCs/>
+        </w:rPr>
+        <w:t>"acquisition.dataset.instrument.scan.dwellTime.unit":</w:t>
+      </w:r>
+      <w:r>
+        <w:rPr>
+          <w:b/>
+          <w:bCs/>
+          <w:color w:val="CE9178"/>
+          <w:lang w:val="en-US"/>
+        </w:rPr>
+        <w:t>“</w:t>
+      </w:r>
+      <w:r>
+        <w:rPr>
+          <w:b/>
+          <w:bCs/>
+          <w:color w:val="CE9178"/>
+          <w:lang w:val="en-US"/>
+        </w:rPr>
+        <w:t>µs”</w:t>
+      </w:r>
+    </w:p>
+    <w:p>
+      <w:pPr>
+        <w:rPr>
+          <w:b/>
+          <w:bCs/>
+          <w:color w:val="F4B083" w:themeColor="accent2" w:themeTint="99"/>
+          <w:lang w:val="en-US"/>
+        </w:rPr>
+      </w:pPr>
+      <w:r>
+        <w:rPr>
+          <w:b/>
+          <w:bCs/>
+        </w:rPr>
+        <w:t>"acquisition.dataset.instrument.scan.pixelWidth.</w:t>
+      </w:r>
+      <w:r>
+        <w:rPr>
+          <w:b/>
+          <w:bCs/>
+          <w:lang w:val="en-US"/>
+        </w:rPr>
+        <w:t>unit</w:t>
+      </w:r>
+      <w:r>
+        <w:rPr>
+          <w:b/>
+          <w:bCs/>
+        </w:rPr>
+        <w:t>"</w:t>
+      </w:r>
+      <w:r>
+        <w:rPr>
+          <w:b/>
+          <w:bCs/>
+          <w:lang w:val="en-US"/>
+        </w:rPr>
+        <w:t>:</w:t>
+      </w:r>
+      <w:r>
+        <w:rPr>
+          <w:b/>
+          <w:bCs/>
+          <w:color w:val="F4B083" w:themeColor="accent2" w:themeTint="99"/>
           <w:lang w:val="en-US"/>
         </w:rPr>
         <w:t>“µm”</w:t>
@@ -352,106 +1423,83 @@
     <w:p>
       <w:pPr>
         <w:rPr>
-          <w:color w:val="FF0000"/>
-          <w:lang w:val="en-US"/>
-        </w:rPr>
-      </w:pPr>
-    </w:p>
-    <w:p>
-      <w:pPr>
-        <w:rPr>
-          <w:rFonts w:ascii="Calibri" w:eastAsia="Times New Roman" w:hAnsi="Calibri" w:cs="Calibri"/>
-          <w:kern w:val="0"/>
-          <w:lang w:val="en-US" w:eastAsia="en-GB"/>
-          <w14:ligatures w14:val="none"/>
-        </w:rPr>
-      </w:pPr>
-      <w:r>
-        <w:rPr>
-          <w:lang w:val="en-US"/>
-        </w:rPr>
-        <w:t xml:space="preserve">The TIFF images in the folders </w:t>
-      </w:r>
-      <w:proofErr w:type="spellStart"/>
-      <w:r>
-        <w:rPr>
-          <w:lang w:val="en-US"/>
-        </w:rPr>
-        <w:t>InLens</w:t>
-      </w:r>
-      <w:proofErr w:type="spellEnd"/>
-      <w:r>
-        <w:rPr>
-          <w:lang w:val="en-US"/>
-        </w:rPr>
-        <w:t xml:space="preserve"> and SESI have metadata</w:t>
-      </w:r>
-      <w:r>
-        <w:rPr>
-          <w:lang w:val="en-US"/>
-        </w:rPr>
-        <w:t xml:space="preserve"> </w:t>
-      </w:r>
-      <w:r>
-        <w:rPr>
-          <w:rFonts w:ascii="Calibri" w:eastAsia="Times New Roman" w:hAnsi="Calibri" w:cs="Calibri"/>
-          <w:kern w:val="0"/>
-          <w:lang w:eastAsia="en-GB"/>
-          <w14:ligatures w14:val="none"/>
-        </w:rPr>
-        <w:t>(contained as XML at tag 51023)</w:t>
-      </w:r>
-      <w:r>
-        <w:rPr>
-          <w:rFonts w:ascii="Calibri" w:eastAsia="Times New Roman" w:hAnsi="Calibri" w:cs="Calibri"/>
-          <w:kern w:val="0"/>
-          <w:lang w:val="en-US" w:eastAsia="en-GB"/>
-          <w14:ligatures w14:val="none"/>
-        </w:rPr>
-        <w:t xml:space="preserve"> </w:t>
-      </w:r>
-    </w:p>
-    <w:p>
-      <w:pPr>
-        <w:rPr>
-          <w:rFonts w:ascii="Calibri" w:eastAsia="Times New Roman" w:hAnsi="Calibri" w:cs="Calibri"/>
-          <w:kern w:val="0"/>
-          <w:lang w:val="en-US" w:eastAsia="en-GB"/>
-          <w14:ligatures w14:val="none"/>
-        </w:rPr>
-      </w:pPr>
-    </w:p>
-    <w:p>
-      <w:pPr>
-        <w:rPr>
-          <w:rFonts w:ascii="Calibri" w:eastAsia="Times New Roman" w:hAnsi="Calibri" w:cs="Calibri"/>
-          <w:kern w:val="0"/>
-          <w:lang w:val="en-US" w:eastAsia="en-GB"/>
-          <w14:ligatures w14:val="none"/>
-        </w:rPr>
-      </w:pPr>
-    </w:p>
-    <w:p>
-      <w:pPr>
-        <w:rPr>
-          <w:rFonts w:ascii="Calibri" w:eastAsia="Times New Roman" w:hAnsi="Calibri" w:cs="Calibri"/>
-          <w:kern w:val="0"/>
-          <w:lang w:eastAsia="en-GB"/>
-          <w14:ligatures w14:val="none"/>
-        </w:rPr>
-      </w:pPr>
-    </w:p>
-    <w:p>
-      <w:pPr>
-        <w:rPr>
-          <w:rFonts w:ascii="Calibri" w:eastAsia="Times New Roman" w:hAnsi="Calibri" w:cs="Calibri"/>
-          <w:kern w:val="0"/>
-          <w:lang w:val="en-US" w:eastAsia="en-GB"/>
-          <w14:ligatures w14:val="none"/>
-        </w:rPr>
-      </w:pPr>
-    </w:p>
-    <w:p/>
+          <w:b/>
+          <w:bCs/>
+          <w:color w:val="F4B083" w:themeColor="accent2" w:themeTint="99"/>
+          <w:lang w:val="en-US"/>
+        </w:rPr>
+      </w:pPr>
+      <w:r>
+        <w:rPr>
+          <w:b/>
+          <w:bCs/>
+        </w:rPr>
+        <w:t>"acquisition.dataset.instrument.scan.pixel</w:t>
+      </w:r>
+      <w:r>
+        <w:rPr>
+          <w:b/>
+          <w:bCs/>
+          <w:lang w:val="de-DE"/>
+        </w:rPr>
+        <w:t>Height</w:t>
+      </w:r>
+      <w:r>
+        <w:rPr>
+          <w:b/>
+          <w:bCs/>
+        </w:rPr>
+        <w:t>.</w:t>
+      </w:r>
+      <w:r>
+        <w:rPr>
+          <w:b/>
+          <w:bCs/>
+          <w:lang w:val="en-US"/>
+        </w:rPr>
+        <w:t>unit</w:t>
+      </w:r>
+      <w:r>
+        <w:rPr>
+          <w:b/>
+          <w:bCs/>
+        </w:rPr>
+        <w:t>"</w:t>
+      </w:r>
+      <w:r>
+        <w:rPr>
+          <w:b/>
+          <w:bCs/>
+          <w:lang w:val="en-US"/>
+        </w:rPr>
+        <w:t>:</w:t>
+      </w:r>
+      <w:r>
+        <w:rPr>
+          <w:b/>
+          <w:bCs/>
+          <w:color w:val="F4B083" w:themeColor="accent2" w:themeTint="99"/>
+          <w:lang w:val="en-US"/>
+        </w:rPr>
+        <w:t>“µm”</w:t>
+      </w:r>
+    </w:p>
+    <w:p>
+      <w:pPr>
+        <w:rPr>
+          <w:b/>
+          <w:bCs/>
+          <w:lang w:val="en-US"/>
+        </w:rPr>
+      </w:pPr>
+    </w:p>
+    <w:p>
+      <w:pPr>
+        <w:rPr>
+          <w:rFonts w:asciiTheme="minorHAnsi" w:hAnsiTheme="minorHAnsi" w:cstheme="minorHAnsi"/>
+        </w:rPr>
+      </w:pPr>
+    </w:p>
     <w:sectPr>
       <w:pgSz w:w="11906" w:h="16838"/>
       <w:pgMar w:top="1440" w:right="1440" w:bottom="1440" w:left="1440" w:header="708" w:footer="708" w:gutter="0"/>
@@ -858,10 +1906,40 @@
   <w:style w:type="paragraph" w:default="1" w:styleId="Normal">
     <w:name w:val="Normal"/>
     <w:qFormat/>
+    <w:rsid w:val="00C51797"/>
+    <w:rPr>
+      <w:rFonts w:ascii="Times New Roman" w:eastAsia="Times New Roman" w:hAnsi="Times New Roman" w:cs="Times New Roman"/>
+      <w:kern w:val="0"/>
+      <w:lang w:eastAsia="en-GB"/>
+      <w14:ligatures w14:val="none"/>
+    </w:rPr>
+  </w:style>
+  <w:style w:type="paragraph" w:styleId="Heading2">
+    <w:name w:val="heading 2"/>
+    <w:basedOn w:val="Normal"/>
+    <w:next w:val="Normal"/>
+    <w:link w:val="Heading2Char"/>
+    <w:uiPriority w:val="9"/>
+    <w:unhideWhenUsed/>
+    <w:qFormat/>
+    <w:rsid w:val="001C6687"/>
+    <w:pPr>
+      <w:keepNext/>
+      <w:keepLines/>
+      <w:spacing w:before="40"/>
+      <w:outlineLvl w:val="1"/>
+    </w:pPr>
+    <w:rPr>
+      <w:rFonts w:asciiTheme="majorHAnsi" w:eastAsiaTheme="majorEastAsia" w:hAnsiTheme="majorHAnsi" w:cstheme="majorBidi"/>
+      <w:color w:val="2F5496" w:themeColor="accent1" w:themeShade="BF"/>
+      <w:sz w:val="26"/>
+      <w:szCs w:val="26"/>
+    </w:rPr>
   </w:style>
   <w:style w:type="character" w:default="1" w:styleId="DefaultParagraphFont">
     <w:name w:val="Default Paragraph Font"/>
     <w:uiPriority w:val="1"/>
+    <w:semiHidden/>
     <w:unhideWhenUsed/>
   </w:style>
   <w:style w:type="table" w:default="1" w:styleId="TableNormal">
@@ -906,6 +1984,19 @@
     <w:rPr>
       <w:color w:val="605E5C"/>
       <w:shd w:val="clear" w:color="auto" w:fill="E1DFDD"/>
+    </w:rPr>
+  </w:style>
+  <w:style w:type="character" w:customStyle="1" w:styleId="Heading2Char">
+    <w:name w:val="Heading 2 Char"/>
+    <w:basedOn w:val="DefaultParagraphFont"/>
+    <w:link w:val="Heading2"/>
+    <w:uiPriority w:val="9"/>
+    <w:rsid w:val="001C6687"/>
+    <w:rPr>
+      <w:rFonts w:asciiTheme="majorHAnsi" w:eastAsiaTheme="majorEastAsia" w:hAnsiTheme="majorHAnsi" w:cstheme="majorBidi"/>
+      <w:color w:val="2F5496" w:themeColor="accent1" w:themeShade="BF"/>
+      <w:sz w:val="26"/>
+      <w:szCs w:val="26"/>
     </w:rPr>
   </w:style>
 </w:styles>

</xml_diff>